<commit_message>
premieres pages cat 1 + injection
</commit_message>
<xml_diff>
--- a/test_cat1.docx
+++ b/test_cat1.docx
@@ -15,7 +15,7 @@
         <w:t xml:space="preserve">  </w:t>
         <w:br/>
         <w:br/>
-        <w:t xml:space="preserve"> Protocole P1 + résumé; DM A ANSM + Q2 CPP; HPS A ANSM + A et Q2 CPP; Médicaments A3 ANSM + Q2 CPP; PB A3 ANSM </w:t>
+        <w:t xml:space="preserve">Protocole P1 + résumé; DM A ANSM + Q2 CPP; HPS A ANSM + A et Q2 CPP; Médicaments A3 ANSM + Q2 CPP; PB A3 ANSM </w:t>
       </w:r>
     </w:p>
     <w:p>
@@ -28,7 +28,7 @@
           <w:b/>
           <w:sz w:val="44"/>
         </w:rPr>
-        <w:t xml:space="preserve"> Protocole P1 + entête + 18.2 + 18.3; DM A ANSM; HPS A ANSM + A CPP; Médicaments A5 ANSM; PB A5 ANSM </w:t>
+        <w:t xml:space="preserve">Protocole P1 + entête + 18.2 + 18.3; DM A ANSM; HPS A ANSM + A CPP; Médicaments A5 ANSM; PB A5 ANSM </w:t>
       </w:r>
     </w:p>
     <w:p>
@@ -41,7 +41,7 @@
           <w:b w:val="0"/>
           <w:sz w:val="28"/>
         </w:rPr>
-        <w:t xml:space="preserve"> Protocole P1 + pied de page; DM A ANSM; HPS A ANSM+ A CPP; Médicaments A4 ANSM; PB A4 ANSM</w:t>
+        <w:t>Protocole P1 + pied de page; DM A ANSM; HPS A ANSM+ A CPP; Médicaments A4 ANSM; PB A4 ANSM</w:t>
       </w:r>
     </w:p>
     <w:p>
@@ -67,7 +67,7 @@
           <w:b/>
           <w:sz w:val="24"/>
         </w:rPr>
-        <w:t>N° EudraCT :  Protocole P1; Médicaments A2 ANSM + Q1 CPP</w:t>
+        <w:t>N° EudraCT : Protocole P1; Médicaments A2 ANSM + Q1 CPP</w:t>
         <w:br/>
       </w:r>
     </w:p>
@@ -90,11 +90,11 @@
           <w:rFonts w:ascii="Times New Roman" w:hAnsi="Times New Roman"/>
           <w:sz w:val="22"/>
         </w:rPr>
-        <w:t xml:space="preserve"> Protocole P1 + résumé + 14.1</w:t>
+        <w:t>Protocole P1 + résumé + 14.1</w:t>
         <w:br/>
-        <w:t xml:space="preserve"> Protocole P1 + résumé</w:t>
+        <w:t>Protocole P1 + résumé</w:t>
         <w:br/>
-        <w:t>Tél :  Protocole P1 + résumé / Fax :  Protocole P1 + résumé</w:t>
+        <w:t>Tél : Protocole P1 + résumé / Fax : Protocole P1 + résumé</w:t>
         <w:br/>
       </w:r>
     </w:p>
@@ -117,15 +117,15 @@
           <w:rFonts w:ascii="Times New Roman" w:hAnsi="Times New Roman"/>
           <w:sz w:val="22"/>
         </w:rPr>
-        <w:t xml:space="preserve"> HPS I1 ANSM + I1 CPP ; Médicaments G1.3 ANSM; PB G1.1 ANSM</w:t>
+        <w:t>HPS I1 ANSM + I1 CPP ; Médicaments G1.3 ANSM; PB G1.1 ANSM</w:t>
         <w:br/>
-        <w:t xml:space="preserve">Service de :  </w:t>
+        <w:t xml:space="preserve">Service de : </w:t>
         <w:br/>
-        <w:t xml:space="preserve"> Médicaments G1.5 ANSM; PB G1.5 ANSM</w:t>
+        <w:t>Médicaments G1.5 ANSM; PB G1.5 ANSM</w:t>
         <w:br/>
-        <w:t xml:space="preserve">Tél :  HPS I1 CPP / Fax :  </w:t>
+        <w:t xml:space="preserve">Tél : HPS I1 CPP / Fax : </w:t>
         <w:br/>
-        <w:t>E-mail :  HPS I1 ANSM + I1 CPP</w:t>
+        <w:t>E-mail : HPS I1 ANSM + I1 CPP</w:t>
       </w:r>
     </w:p>
     <w:p>
@@ -177,6 +177,413 @@
           <w:pgSz w:w="12240" w:h="15840"/>
           <w:pgMar w:top="1134" w:right="1134" w:bottom="1134" w:left="1134" w:header="720" w:footer="720" w:gutter="0"/>
           <w:cols w:space="720"/>
+          <w:docGrid w:linePitch="360"/>
+        </w:sectPr>
+      </w:pPr>
+    </w:p>
+    <w:p>
+      <w:pPr>
+        <w:jc w:val="center"/>
+      </w:pPr>
+      <w:r>
+        <w:rPr>
+          <w:rFonts w:ascii="Times New Roman" w:hAnsi="Times New Roman"/>
+          <w:b/>
+          <w:sz w:val="32"/>
+        </w:rPr>
+        <w:t>HISTORIQUE DES MISES A JOUR DU PROTOCOLE</w:t>
+      </w:r>
+    </w:p>
+    <w:tbl>
+      <w:tblPr>
+        <w:tblStyle w:val="TableGrid"/>
+        <w:tblW w:type="auto" w:w="0"/>
+        <w:tblLayout w:type="fixed"/>
+        <w:tblLook w:firstColumn="1" w:firstRow="1" w:lastColumn="0" w:lastRow="0" w:noHBand="0" w:noVBand="1" w:val="04A0"/>
+      </w:tblPr>
+      <w:tblGrid>
+        <w:gridCol w:w="3324"/>
+        <w:gridCol w:w="3324"/>
+        <w:gridCol w:w="3324"/>
+      </w:tblGrid>
+      <w:tr>
+        <w:tc>
+          <w:tcPr>
+            <w:tcW w:type="dxa" w:w="2268"/>
+          </w:tcPr>
+          <w:p>
+            <w:r>
+              <w:t>Version</w:t>
+            </w:r>
+          </w:p>
+        </w:tc>
+        <w:tc>
+          <w:tcPr>
+            <w:tcW w:type="dxa" w:w="2268"/>
+          </w:tcPr>
+          <w:p>
+            <w:r>
+              <w:t>Date</w:t>
+            </w:r>
+          </w:p>
+        </w:tc>
+        <w:tc>
+          <w:tcPr>
+            <w:tcW w:type="dxa" w:w="5669"/>
+          </w:tcPr>
+          <w:p>
+            <w:r>
+              <w:t>Raison de la Mise à Jour</w:t>
+            </w:r>
+          </w:p>
+        </w:tc>
+      </w:tr>
+      <w:tr>
+        <w:tc>
+          <w:tcPr>
+            <w:tcW w:type="dxa" w:w="2268"/>
+          </w:tcPr>
+          <w:p/>
+        </w:tc>
+        <w:tc>
+          <w:tcPr>
+            <w:tcW w:type="dxa" w:w="2268"/>
+          </w:tcPr>
+          <w:p/>
+        </w:tc>
+        <w:tc>
+          <w:tcPr>
+            <w:tcW w:type="dxa" w:w="5669"/>
+          </w:tcPr>
+          <w:p/>
+        </w:tc>
+      </w:tr>
+      <w:tr>
+        <w:tc>
+          <w:tcPr>
+            <w:tcW w:type="dxa" w:w="2268"/>
+          </w:tcPr>
+          <w:p/>
+        </w:tc>
+        <w:tc>
+          <w:tcPr>
+            <w:tcW w:type="dxa" w:w="2268"/>
+          </w:tcPr>
+          <w:p/>
+        </w:tc>
+        <w:tc>
+          <w:tcPr>
+            <w:tcW w:type="dxa" w:w="5669"/>
+          </w:tcPr>
+          <w:p/>
+        </w:tc>
+      </w:tr>
+      <w:tr>
+        <w:tc>
+          <w:tcPr>
+            <w:tcW w:type="dxa" w:w="2268"/>
+          </w:tcPr>
+          <w:p/>
+        </w:tc>
+        <w:tc>
+          <w:tcPr>
+            <w:tcW w:type="dxa" w:w="2268"/>
+          </w:tcPr>
+          <w:p/>
+        </w:tc>
+        <w:tc>
+          <w:tcPr>
+            <w:tcW w:type="dxa" w:w="5669"/>
+          </w:tcPr>
+          <w:p/>
+        </w:tc>
+      </w:tr>
+      <w:tr>
+        <w:tc>
+          <w:tcPr>
+            <w:tcW w:type="dxa" w:w="2268"/>
+          </w:tcPr>
+          <w:p/>
+        </w:tc>
+        <w:tc>
+          <w:tcPr>
+            <w:tcW w:type="dxa" w:w="2268"/>
+          </w:tcPr>
+          <w:p/>
+        </w:tc>
+        <w:tc>
+          <w:tcPr>
+            <w:tcW w:type="dxa" w:w="5669"/>
+          </w:tcPr>
+          <w:p/>
+        </w:tc>
+      </w:tr>
+    </w:tbl>
+    <w:p>
+      <w:r>
+        <w:br w:type="page"/>
+      </w:r>
+    </w:p>
+    <w:p>
+      <w:pPr>
+        <w:jc w:val="center"/>
+      </w:pPr>
+      <w:r>
+        <w:rPr>
+          <w:rFonts w:ascii="Times New Roman" w:hAnsi="Times New Roman"/>
+          <w:b/>
+          <w:sz w:val="32"/>
+        </w:rPr>
+        <w:t>PRINCIPAUX CORRESPONDANTS</w:t>
+      </w:r>
+    </w:p>
+    <w:p>
+      <w:pPr>
+        <w:sectPr>
+          <w:headerReference w:type="default" r:id="rId11"/>
+          <w:footerReference w:type="default" r:id="rId12"/>
+          <w:pgSz w:w="12240" w:h="15840"/>
+          <w:pgMar w:top="1134" w:right="1134" w:bottom="1134" w:left="1134" w:header="720" w:footer="720" w:gutter="0"/>
+          <w:cols w:space="720"/>
+          <w:docGrid w:linePitch="360"/>
+        </w:sectPr>
+      </w:pPr>
+    </w:p>
+    <w:p>
+      <w:r>
+        <w:rPr>
+          <w:rFonts w:ascii="Times New Roman" w:hAnsi="Times New Roman"/>
+          <w:b/>
+          <w:sz w:val="24"/>
+        </w:rPr>
+        <w:t>Investigateur coordonnateur/principal</w:t>
+        <w:br/>
+      </w:r>
+      <w:r>
+        <w:rPr>
+          <w:rFonts w:ascii="Times New Roman" w:hAnsi="Times New Roman"/>
+          <w:sz w:val="20"/>
+        </w:rPr>
+        <w:t>HPS I1 ANSM + I1 CPP ; Médicaments G1.3 ANSM; PB G1.1 ANSM HPS I1 ANSM + I1 CPP ; Médicaments G1.1 ANSM; PB G1.3 ANSM</w:t>
+        <w:br/>
+        <w:t>Protocole 18.1</w:t>
+        <w:br/>
+        <w:t xml:space="preserve">Service: </w:t>
+        <w:br/>
+        <w:t>HPS I1 ANSM + I1 CPP</w:t>
+        <w:br/>
+        <w:t>Tél : HPS I1 CPP</w:t>
+        <w:br/>
+        <w:t xml:space="preserve">Fax : </w:t>
+        <w:br/>
+        <w:t xml:space="preserve">E-mail : </w:t>
+      </w:r>
+      <w:r>
+        <w:rPr>
+          <w:rFonts w:ascii="Times New Roman" w:hAnsi="Times New Roman"/>
+          <w:sz w:val="20"/>
+          <w:u w:val="single"/>
+        </w:rPr>
+        <w:t>HPS I1 ANSM + I1 CPP</w:t>
+      </w:r>
+    </w:p>
+    <w:p>
+      <w:r>
+        <w:rPr>
+          <w:rFonts w:ascii="Times New Roman" w:hAnsi="Times New Roman"/>
+          <w:b/>
+          <w:sz w:val="24"/>
+        </w:rPr>
+        <w:t>Autres Spécialités</w:t>
+      </w:r>
+    </w:p>
+    <w:p>
+      <w:r>
+        <w:rPr>
+          <w:rFonts w:ascii="Times New Roman" w:hAnsi="Times New Roman"/>
+          <w:sz w:val="20"/>
+        </w:rPr>
+        <w:t>HPS I2 ANSM + I2 CPP ; Médicaments G2.3 ANSM; PB G2.1 ANSM HPS I2 ANSM + I2 CPP ; Médicaments G2.1 ANSM; PB G2.3 ANSM</w:t>
+        <w:br/>
+        <w:t>Protocole 18.1</w:t>
+        <w:br/>
+        <w:t xml:space="preserve">Service: </w:t>
+        <w:br/>
+        <w:t>HPS I2 ANSM + I2 CPP</w:t>
+        <w:br/>
+        <w:t>Tél : HPS I2 CPP</w:t>
+        <w:br/>
+        <w:t xml:space="preserve">Fax : </w:t>
+        <w:br/>
+        <w:t xml:space="preserve">E-mail : </w:t>
+      </w:r>
+      <w:r>
+        <w:rPr>
+          <w:rFonts w:ascii="Times New Roman" w:hAnsi="Times New Roman"/>
+          <w:sz w:val="20"/>
+          <w:u w:val="single"/>
+        </w:rPr>
+        <w:t>HPS I2 ANSM + I2 CPP</w:t>
+      </w:r>
+    </w:p>
+    <w:p>
+      <w:r>
+        <w:rPr>
+          <w:rFonts w:ascii="Times New Roman" w:hAnsi="Times New Roman"/>
+          <w:b/>
+          <w:sz w:val="24"/>
+        </w:rPr>
+        <w:t>Pharmacie coordinatrice</w:t>
+        <w:br/>
+      </w:r>
+      <w:r>
+        <w:rPr>
+          <w:rFonts w:ascii="Times New Roman" w:hAnsi="Times New Roman"/>
+          <w:sz w:val="20"/>
+        </w:rPr>
+        <w:t>Dr. Isabelle PRINCET</w:t>
+        <w:br/>
+        <w:t>Service de Pharmacie</w:t>
+        <w:br/>
+        <w:t>CHU de Poitiers</w:t>
+        <w:br/>
+        <w:t xml:space="preserve">2 rue de la Milétrie – CS 90577 </w:t>
+        <w:br/>
+        <w:t>86 021 Poitiers cedex</w:t>
+        <w:br/>
+        <w:t>Tél : 05 49 44 43 64</w:t>
+        <w:br/>
+        <w:t>Fax : 05 49 44 44 69</w:t>
+        <w:br/>
+        <w:t xml:space="preserve">E-mail : </w:t>
+      </w:r>
+      <w:r>
+        <w:rPr>
+          <w:rFonts w:ascii="Times New Roman" w:hAnsi="Times New Roman"/>
+          <w:sz w:val="20"/>
+          <w:u w:val="single"/>
+        </w:rPr>
+        <w:t>i.princet@chu-poitiers.fr</w:t>
+      </w:r>
+    </w:p>
+    <w:p>
+      <w:r>
+        <w:rPr>
+          <w:rFonts w:ascii="Times New Roman" w:hAnsi="Times New Roman"/>
+          <w:b/>
+          <w:sz w:val="24"/>
+        </w:rPr>
+        <w:t>Unité de vigilance de la recherche</w:t>
+        <w:br/>
+      </w:r>
+      <w:r>
+        <w:rPr>
+          <w:rFonts w:ascii="Times New Roman" w:hAnsi="Times New Roman"/>
+          <w:sz w:val="20"/>
+        </w:rPr>
+        <w:t>Dr. Sophie DURANTON</w:t>
+        <w:br/>
+        <w:t>Direction de la Recherche Clinique</w:t>
+        <w:br/>
+        <w:t>CHU de Poitiers</w:t>
+        <w:br/>
+        <w:t>2 rue de la Milétrie – CS 90577</w:t>
+        <w:br/>
+        <w:t>86021 Poitiers cedex</w:t>
+        <w:br/>
+        <w:t>Tél : 05.49.44.30.50</w:t>
+        <w:br/>
+        <w:t>Fax : 05.49.44.30.58</w:t>
+        <w:br/>
+        <w:t xml:space="preserve">E-mail : </w:t>
+      </w:r>
+      <w:r>
+        <w:rPr>
+          <w:rFonts w:ascii="Times New Roman" w:hAnsi="Times New Roman"/>
+          <w:sz w:val="20"/>
+          <w:u w:val="single"/>
+        </w:rPr>
+        <w:t>sophie.duranton@chu-poitiers.fr</w:t>
+        <w:br/>
+        <w:br/>
+      </w:r>
+    </w:p>
+    <w:p>
+      <w:r>
+        <w:rPr>
+          <w:rFonts w:ascii="Times New Roman" w:hAnsi="Times New Roman"/>
+          <w:b/>
+          <w:sz w:val="24"/>
+        </w:rPr>
+        <w:t>Promoteur</w:t>
+        <w:br/>
+      </w:r>
+      <w:r>
+        <w:rPr>
+          <w:rFonts w:ascii="Times New Roman" w:hAnsi="Times New Roman"/>
+          <w:sz w:val="20"/>
+        </w:rPr>
+        <w:t>Protocole P1 + résumé + 14.1</w:t>
+        <w:br/>
+        <w:br/>
+        <w:t>Protocole P1 + résumé</w:t>
+        <w:br/>
+        <w:t>Tél : Protocole P1 + résumé</w:t>
+        <w:br/>
+        <w:t>Fax : Protocole P1 + résumé</w:t>
+        <w:br/>
+        <w:t xml:space="preserve">E-mail : </w:t>
+      </w:r>
+      <w:r>
+        <w:rPr>
+          <w:rFonts w:ascii="Times New Roman" w:hAnsi="Times New Roman"/>
+          <w:sz w:val="20"/>
+          <w:u w:val="single"/>
+        </w:rPr>
+      </w:r>
+    </w:p>
+    <w:p>
+      <w:r>
+        <w:rPr>
+          <w:rFonts w:ascii="Times New Roman" w:hAnsi="Times New Roman"/>
+          <w:b/>
+          <w:sz w:val="24"/>
+        </w:rPr>
+        <w:t>Plateforme  Méthodologie</w:t>
+        <w:br/>
+      </w:r>
+      <w:r>
+        <w:rPr>
+          <w:rFonts w:ascii="Times New Roman" w:hAnsi="Times New Roman"/>
+          <w:sz w:val="20"/>
+        </w:rPr>
+        <w:t>Médicaments G3.1 ANSM; PB G3.1 CPP</w:t>
+        <w:br/>
+        <w:t>Médicaments G3.2 ANSM; PB G3.2 CPP</w:t>
+        <w:br/>
+        <w:t>Médicaments G3.3 ANSM; PB G3.3 CPP</w:t>
+        <w:br/>
+        <w:t>Tél : Médicaments G3.4 ANSM; PB G3.4 CPP</w:t>
+        <w:br/>
+        <w:t xml:space="preserve">Fax : </w:t>
+        <w:br/>
+        <w:t xml:space="preserve">E-mail : </w:t>
+      </w:r>
+      <w:r>
+        <w:rPr>
+          <w:rFonts w:ascii="Times New Roman" w:hAnsi="Times New Roman"/>
+          <w:sz w:val="20"/>
+          <w:u w:val="single"/>
+        </w:rPr>
+      </w:r>
+    </w:p>
+    <w:p>
+      <w:pPr>
+        <w:sectPr>
+          <w:type w:val="continuous"/>
+          <w:pgSz w:w="12240" w:h="15840"/>
+          <w:pgMar w:top="1134" w:right="1134" w:bottom="1134" w:left="1134" w:header="720" w:footer="720" w:gutter="0"/>
+          <w:cols w:space="720" w:num="2"/>
           <w:docGrid w:linePitch="360"/>
         </w:sectPr>
       </w:pPr>
@@ -445,9 +852,9 @@
                 <w:rFonts w:ascii="Times New Roman" w:hAnsi="Times New Roman"/>
                 <w:sz w:val="22"/>
               </w:rPr>
-              <w:t xml:space="preserve"> Protocole P1 + résumé; DM A ANSM + Q2 CPP; HPS A ANSM + A et Q2 CPP; Médicaments A3 ANSM + Q2 CPP; PB A3 ANSM </w:t>
+              <w:t xml:space="preserve">Protocole P1 + résumé; DM A ANSM + Q2 CPP; HPS A ANSM + A et Q2 CPP; Médicaments A3 ANSM + Q2 CPP; PB A3 ANSM </w:t>
               <w:br/>
-              <w:t xml:space="preserve"> Protocole P1 + entête + 18.2 + 18.3; DM A ANSM; HPS A ANSM + A CPP; Médicaments A5 ANSM; PB A5 ANSM </w:t>
+              <w:t xml:space="preserve">Protocole P1 + entête + 18.2 + 18.3; DM A ANSM; HPS A ANSM + A CPP; Médicaments A5 ANSM; PB A5 ANSM </w:t>
             </w:r>
           </w:p>
         </w:tc>
@@ -477,11 +884,11 @@
                 <w:rFonts w:ascii="Times New Roman" w:hAnsi="Times New Roman"/>
                 <w:sz w:val="22"/>
               </w:rPr>
-              <w:t xml:space="preserve"> Protocole P1 + résumé + 14.1</w:t>
+              <w:t>Protocole P1 + résumé + 14.1</w:t>
               <w:br/>
-              <w:t xml:space="preserve"> Protocole P1 + résumé</w:t>
+              <w:t>Protocole P1 + résumé</w:t>
               <w:br/>
-              <w:t>Tél :  Protocole P1 + résumé / Fax :  Protocole P1 + résumé</w:t>
+              <w:t>Tél : Protocole P1 + résumé / Fax : Protocole P1 + résumé</w:t>
             </w:r>
           </w:p>
         </w:tc>
@@ -511,15 +918,15 @@
                 <w:rFonts w:ascii="Times New Roman" w:hAnsi="Times New Roman"/>
                 <w:sz w:val="22"/>
               </w:rPr>
-              <w:t xml:space="preserve"> HPS I1 ANSM + I1 CPP ; Médicaments G1.3 ANSM; PB G1.1 ANSM  HPS I1 ANSM + I1 CPP ; Médicaments G1.1 ANSM; PB G1.3 ANSM</w:t>
+              <w:t>HPS I1 ANSM + I1 CPP ; Médicaments G1.3 ANSM; PB G1.1 ANSM HPS I1 ANSM + I1 CPP ; Médicaments G1.1 ANSM; PB G1.3 ANSM</w:t>
               <w:br/>
-              <w:t xml:space="preserve"> Protocole 18.1 Service:  </w:t>
+              <w:t xml:space="preserve">Protocole 18.1 Service: </w:t>
               <w:br/>
-              <w:t xml:space="preserve"> HPS I1 ANSM + I1 CPP</w:t>
+              <w:t>HPS I1 ANSM + I1 CPP</w:t>
               <w:br/>
-              <w:t xml:space="preserve">Tél :  HPS I1 CPP / Fax :  </w:t>
+              <w:t xml:space="preserve">Tél : HPS I1 CPP / Fax : </w:t>
               <w:br/>
-              <w:t xml:space="preserve"> HPS I1 ANSM + I1 CPP</w:t>
+              <w:t>HPS I1 ANSM + I1 CPP</w:t>
             </w:r>
           </w:p>
         </w:tc>
@@ -578,7 +985,7 @@
                 <w:rFonts w:ascii="Times New Roman" w:hAnsi="Times New Roman"/>
                 <w:sz w:val="22"/>
               </w:rPr>
-              <w:t xml:space="preserve"> Protocole résumé + 2.1; DM F6 ANSM; HPS G ANSM + G CPP; Médicaments E2.1 ANSM; PB E2.1 ANSM; Q4 CPP (tous)</w:t>
+              <w:t>Protocole résumé + 2.1; DM F6 ANSM; HPS G ANSM + G CPP; Médicaments E2.1 ANSM; PB E2.1 ANSM; Q4 CPP (tous)</w:t>
             </w:r>
           </w:p>
         </w:tc>
@@ -805,7 +1212,6 @@
                 <w:rFonts w:ascii="Times New Roman" w:hAnsi="Times New Roman"/>
                 <w:sz w:val="22"/>
               </w:rPr>
-              <w:t xml:space="preserve"> </w:t>
             </w:r>
           </w:p>
         </w:tc>
@@ -835,11 +1241,11 @@
                 <w:rFonts w:ascii="Times New Roman" w:hAnsi="Times New Roman"/>
                 <w:sz w:val="22"/>
               </w:rPr>
-              <w:t>Durée de la période d\’inclusion :  Protocole 5.3 + 18.2</w:t>
+              <w:t>Durée de la période d\’inclusion : Protocole 5.3 + 18.2</w:t>
               <w:br/>
-              <w:t xml:space="preserve">Durée de la participation pour chaque participant :  </w:t>
+              <w:t xml:space="preserve">Durée de la participation pour chaque participant : </w:t>
               <w:br/>
-              <w:t>Durée totale de l’étude :  DM F6 ANSM; PB E8.9 ANSM; Médicaments E8.9 ANSM; HPS G ANSM</w:t>
+              <w:t>Durée totale de l’étude : DM F6 ANSM; PB E8.9 ANSM; Médicaments E8.9 ANSM; HPS G ANSM</w:t>
             </w:r>
           </w:p>
         </w:tc>
@@ -903,12 +1309,142 @@
         </w:tc>
       </w:tr>
     </w:tbl>
+    <w:p>
+      <w:r>
+        <w:br w:type="page"/>
+      </w:r>
+    </w:p>
+    <w:p>
+      <w:pPr>
+        <w:jc w:val="center"/>
+      </w:pPr>
+      <w:r>
+        <w:rPr>
+          <w:rFonts w:ascii="Times New Roman" w:hAnsi="Times New Roman"/>
+          <w:b/>
+          <w:sz w:val="32"/>
+        </w:rPr>
+        <w:t>ABSTRACT</w:t>
+      </w:r>
+    </w:p>
+    <w:p>
+      <w:r>
+        <w:t>This research has been registered in http://www.clinicaltrials.gov/ the date under the n° numéro.</w:t>
+      </w:r>
+    </w:p>
+    <w:p>
+      <w:r>
+        <w:t>Titre complet de la recherche en anglais et acronyme.</w:t>
+      </w:r>
+    </w:p>
+    <w:p>
+      <w:r>
+        <w:t>Titre simplifié de la recherche de 120 caractères maximum en anglais.</w:t>
+      </w:r>
+    </w:p>
+    <w:p>
+      <w:r>
+        <w:t>Nom du promoteur is the sponsor of this research.</w:t>
+      </w:r>
+    </w:p>
+    <w:p>
+      <w:r>
+        <w:t>This research will be conducted with the support of nom de la firme pharmaceutique / source of grants (PHRC,…).</w:t>
+      </w:r>
+    </w:p>
+    <w:p>
+      <w:r>
+        <w:t xml:space="preserve">Brief summary : courte description de la recherche et de son objectif principal en anglais, en 5 lignes environ. </w:t>
+      </w:r>
+    </w:p>
+    <w:p>
+      <w:r>
+        <w:t xml:space="preserve">Detailed description : résumé de la recherche en anglais comportant une partie justification scientifique détaillée de 10 lignes environ, description du traitement/stratégie/procédure en 3 lignes environ et description du suivi en 5 lignes environ. </w:t>
+      </w:r>
+    </w:p>
+    <w:p>
+      <w:r>
+        <w:t>Primary outcome: critère de jugement principal  et visite au cours de laquelle celui-ci est recueilli en anglais (exemples : at inclusion (D0) ou 6 months after inclusion).</w:t>
+      </w:r>
+    </w:p>
+    <w:p>
+      <w:r>
+        <w:t>Secondary outcomes: liste de tous les critères de jugement secondaires et visites durant lesquels ceux-ci sont recueillis en anglais.</w:t>
+      </w:r>
+    </w:p>
+    <w:p>
+      <w:r>
+        <w:t>•</w:t>
+        <w:tab/>
+        <w:t>Study design : description des principales caractéristiques de la recherche selon le type de recherche.</w:t>
+      </w:r>
+    </w:p>
+    <w:p>
+      <w:r>
+        <w:t>•</w:t>
+        <w:tab/>
+        <w:t xml:space="preserve">Eligibility criteria: </w:t>
+        <w:br/>
+        <w:t>o</w:t>
+        <w:tab/>
+        <w:t>inclusion criteria: liste des principaux critères d’inclusion en anglais.</w:t>
+        <w:br/>
+        <w:t>o</w:t>
+        <w:tab/>
+        <w:t>exclusion criteria: liste des principaux critères de non inclusion en anglais.</w:t>
+      </w:r>
+    </w:p>
+    <w:p>
+      <w:r>
+        <w:t>•</w:t>
+        <w:tab/>
+        <w:t>Arm number or label and arm type : brève description des bras du protocole (experimental/active comparator/placebo, comparator/sham comparator/no intervention/other.</w:t>
+      </w:r>
+    </w:p>
+    <w:p>
+      <w:r>
+        <w:t>•</w:t>
+        <w:tab/>
+        <w:t xml:space="preserve">Interventions : description succincte des traitements/stratégies/procédures de la recherche, pour chacun des bras le cas échéant. </w:t>
+      </w:r>
+    </w:p>
+    <w:p>
+      <w:r>
+        <w:t>•</w:t>
+        <w:tab/>
+        <w:t>Number of subjects : taille d’étude.</w:t>
+      </w:r>
+    </w:p>
+    <w:p>
+      <w:r>
+        <w:t>•</w:t>
+        <w:tab/>
+        <w:t>Statistical analysis : bref rappel des méthodes statistiques.</w:t>
+      </w:r>
+    </w:p>
+    <w:p>
+      <w:r>
+        <w:t>•</w:t>
+        <w:tab/>
+        <w:t>Conditions : pathologie ou objet de la recherche. Utiliser des termes du MeSH (National Library of Medecine’s Medical Subject Headings).</w:t>
+      </w:r>
+    </w:p>
+    <w:p>
+      <w:r>
+        <w:t>•</w:t>
+        <w:tab/>
+        <w:t>Key-words : mot-clés décrivant la recherche.</w:t>
+      </w:r>
+    </w:p>
+    <w:p>
+      <w:r>
+        <w:br w:type="page"/>
+      </w:r>
+    </w:p>
     <w:sectPr>
-      <w:headerReference w:type="default" r:id="rId11"/>
-      <w:footerReference w:type="default" r:id="rId12"/>
       <w:pgSz w:w="12240" w:h="15840"/>
       <w:pgMar w:top="1134" w:right="1134" w:bottom="1134" w:left="1134" w:header="720" w:footer="720" w:gutter="0"/>
-      <w:cols w:space="720"/>
+      <w:cols w:space="720" w:num="1"/>
       <w:docGrid w:linePitch="360"/>
     </w:sectPr>
   </w:body>
@@ -939,7 +1475,7 @@
         <w:rFonts w:ascii="Times New Roman" w:hAnsi="Times New Roman"/>
         <w:sz w:val="22"/>
       </w:rPr>
-      <w:t xml:space="preserve"> Protocole P1 + pied de page; DM A ANSM; HPS A ANSM+ A CPP; Médicaments A4 ANSM; PB A4 ANSM</w:t>
+      <w:t>Protocole P1 + pied de page; DM A ANSM; HPS A ANSM+ A CPP; Médicaments A4 ANSM; PB A4 ANSM</w:t>
       <w:tab/>
       <w:t>CONFIDENTIEL</w:t>
     </w:r>
@@ -1032,7 +1568,7 @@
       <w:jc w:val="right"/>
     </w:pPr>
     <w:r>
-      <w:t xml:space="preserve">		 Protocole P1 + entête + 18.2 + 18.3; DM A ANSM; HPS A ANSM + A CPP; Médicaments A5 ANSM; PB A5 ANSM </w:t>
+      <w:t xml:space="preserve">		Protocole P1 + entête + 18.2 + 18.3; DM A ANSM; HPS A ANSM + A CPP; Médicaments A5 ANSM; PB A5 ANSM </w:t>
     </w:r>
   </w:p>
   <w:p>

</xml_diff>